<commit_message>
Updated package: revised argument process, added geometry calcs, added barebones of meshing. Next up: finalize mesh process based on previous work from StoveOpt. Package details: make sure Sphinx is setup correctly for the StoveSim package. Getting a 404 error currently
</commit_message>
<xml_diff>
--- a/LC_FEDSM_Article_fromtemplate.docx
+++ b/LC_FEDSM_Article_fromtemplate.docx
@@ -325,24 +325,15 @@
           <w:sz w:val="22"/>
           <w:szCs w:val="22"/>
         </w:rPr>
-        <w:t xml:space="preserve">Stovesim: </w:t>
-      </w:r>
-      <w:bookmarkStart w:id="1" w:name="_GoBack"/>
+        <w:t>Stovesim: An open source optimization software package for wood-fired biomass cookstoves</w:t>
+      </w:r>
       <w:r>
         <w:rPr>
           <w:sz w:val="22"/>
           <w:szCs w:val="22"/>
         </w:rPr>
-        <w:t>An open source optimization software package for wood-fired biomass cookstoves</w:t>
-      </w:r>
-      <w:r>
-        <w:rPr>
-          <w:sz w:val="22"/>
-          <w:szCs w:val="22"/>
-        </w:rPr>
         <w:br/>
       </w:r>
-      <w:bookmarkEnd w:id="1"/>
       <w:r>
         <w:rPr>
           <w:sz w:val="22"/>
@@ -482,11 +473,10 @@
       </w:r>
     </w:p>
     <w:p>
-      <w:commentRangeStart w:id="2"/>
+      <w:commentRangeStart w:id="1"/>
       <w:r>
         <w:t xml:space="preserve">The use of solid biomass as a fuel source for primary cooking is common to more than half of the world’s population. Household air pollution (HAP) as a product of utilizing biomass as a fuel while cooking indoors was estimated to have caused 2.8 million deaths alongside 85.6 million disability-adjusted life years in 2015—disproportionately affecting women and children in low-to-middle income countries. Moreover, combustion of biofuel is estimated to contribute to 20% of worldwide carbonaceous aerosols which have significant negative health impacts related to air quality and a strong influence on our global radiative balance. Despite efforts to improve biomass cookstove technology, modern technology remains an inefficient cooking and heating source due to improvement methods being based primarily on experimental observation and derived “rules of thumb”. More recently, the use of computational fluid dynamics (CFD) has been encouraged as a means of design advancement by bringing to light the complex and interconnect thermophysical processes within the modern cookstove. Moreover, integrating CFD into the design stage of cookstove development can reduce the dependence on costly and time-consuming experiments. The objective of this work is to present </w:t>
       </w:r>
-      <w:proofErr w:type="spellStart"/>
       <w:r>
         <w:rPr>
           <w:i/>
@@ -494,13 +484,8 @@
         </w:rPr>
         <w:t>StoveSim</w:t>
       </w:r>
-      <w:proofErr w:type="spellEnd"/>
-      <w:r>
-        <w:t xml:space="preserve">, an open-source fluid dynamics simulation and optimization software package that utilizes </w:t>
-      </w:r>
-      <w:proofErr w:type="spellStart"/>
-      <w:r>
-        <w:t>OpenFOAM</w:t>
+      <w:r>
+        <w:t>, an open-source fluid dynamics simulation and optimization software package that utilizes OpenFOAM</w:t>
       </w:r>
       <w:r>
         <w:rPr>
@@ -508,16 +493,15 @@
         </w:rPr>
         <w:t>TM</w:t>
       </w:r>
-      <w:proofErr w:type="spellEnd"/>
       <w:r>
         <w:t xml:space="preserve"> solvers. The work will include assumptions and methodology applied in the CFD, usage instructions, and results of a preliminary case study. Moving forward, the software will be installable with an open-source license for use and further development within the biomass cookstove community.  </w:t>
       </w:r>
-      <w:commentRangeEnd w:id="2"/>
+      <w:commentRangeEnd w:id="1"/>
       <w:r>
         <w:rPr>
           <w:rStyle w:val="CommentReference"/>
         </w:rPr>
-        <w:commentReference w:id="2"/>
+        <w:commentReference w:id="1"/>
       </w:r>
     </w:p>
     <w:p/>
@@ -865,36 +849,8 @@
           <w:color w:val="FF0000"/>
         </w:rPr>
         <w:lastRenderedPageBreak/>
-        <w:t>citations here—</w:t>
-      </w:r>
-      <w:proofErr w:type="spellStart"/>
-      <w:r>
-        <w:rPr>
-          <w:b/>
-          <w:bCs/>
-          <w:color w:val="FF0000"/>
-        </w:rPr>
-        <w:t>Uws</w:t>
-      </w:r>
-      <w:proofErr w:type="spellEnd"/>
-      <w:r>
-        <w:rPr>
-          <w:b/>
-          <w:bCs/>
-          <w:color w:val="FF0000"/>
-        </w:rPr>
-        <w:t xml:space="preserve">, that one </w:t>
-      </w:r>
-      <w:proofErr w:type="spellStart"/>
-      <w:r>
-        <w:rPr>
-          <w:b/>
-          <w:bCs/>
-          <w:color w:val="FF0000"/>
-        </w:rPr>
-        <w:t>berkely</w:t>
-      </w:r>
-      <w:proofErr w:type="spellEnd"/>
+        <w:t>citations here—Uws, that one berkely</w:t>
+      </w:r>
       <w:r>
         <w:t>)</w:t>
       </w:r>
@@ -902,15 +858,7 @@
         <w:t xml:space="preserve">. </w:t>
       </w:r>
       <w:r>
-        <w:t xml:space="preserve">More specifically, adding small electronic fans in </w:t>
-      </w:r>
-      <w:proofErr w:type="gramStart"/>
-      <w:r>
-        <w:t>cross-flow</w:t>
-      </w:r>
-      <w:proofErr w:type="gramEnd"/>
-      <w:r>
-        <w:t xml:space="preserve"> </w:t>
+        <w:t xml:space="preserve">More specifically, adding small electronic fans in cross-flow </w:t>
       </w:r>
     </w:p>
     <w:p>
@@ -985,7 +933,15 @@
           <w:b/>
           <w:kern w:val="0"/>
         </w:rPr>
-        <w:t>2.1 Subtitle</w:t>
+        <w:t xml:space="preserve">2.1 </w:t>
+      </w:r>
+      <w:r>
+        <w:rPr>
+          <w:rFonts w:ascii="Arial" w:hAnsi="Arial" w:cs="Arial"/>
+          <w:b/>
+          <w:kern w:val="0"/>
+        </w:rPr>
+        <w:t>Software Usage</w:t>
       </w:r>
     </w:p>
     <w:p>
@@ -1007,6 +963,773 @@
         </w:rPr>
         <w:t>but not all-capped.</w:t>
       </w:r>
+    </w:p>
+    <w:p>
+      <w:pPr>
+        <w:pStyle w:val="BodyTextIndent"/>
+        <w:rPr>
+          <w:kern w:val="0"/>
+        </w:rPr>
+      </w:pPr>
+    </w:p>
+    <w:p>
+      <w:pPr>
+        <w:pStyle w:val="BodyTextIndent"/>
+        <w:ind w:firstLine="0"/>
+        <w:rPr>
+          <w:rFonts w:ascii="Arial" w:hAnsi="Arial" w:cs="Arial"/>
+          <w:b/>
+          <w:kern w:val="0"/>
+        </w:rPr>
+      </w:pPr>
+      <w:r>
+        <w:rPr>
+          <w:rFonts w:ascii="Arial" w:hAnsi="Arial" w:cs="Arial"/>
+          <w:b/>
+          <w:kern w:val="0"/>
+        </w:rPr>
+        <w:t>2.1</w:t>
+      </w:r>
+      <w:r>
+        <w:rPr>
+          <w:rFonts w:ascii="Arial" w:hAnsi="Arial" w:cs="Arial"/>
+          <w:b/>
+          <w:kern w:val="0"/>
+        </w:rPr>
+        <w:t>.1</w:t>
+      </w:r>
+      <w:r>
+        <w:rPr>
+          <w:rFonts w:ascii="Arial" w:hAnsi="Arial" w:cs="Arial"/>
+          <w:b/>
+          <w:kern w:val="0"/>
+        </w:rPr>
+        <w:t xml:space="preserve"> </w:t>
+      </w:r>
+      <w:r>
+        <w:rPr>
+          <w:rFonts w:ascii="Arial" w:hAnsi="Arial" w:cs="Arial"/>
+          <w:b/>
+          <w:kern w:val="0"/>
+        </w:rPr>
+        <w:t>User Definitions</w:t>
+      </w:r>
+    </w:p>
+    <w:p>
+      <w:pPr>
+        <w:pStyle w:val="BodyTextIndent"/>
+      </w:pPr>
+      <w:r>
+        <w:rPr>
+          <w:kern w:val="0"/>
+        </w:rPr>
+        <w:t xml:space="preserve">To precondition the simulations, users are required to declare a series of input parameters in a local </w:t>
+      </w:r>
+      <w:r>
+        <w:rPr>
+          <w:i/>
+          <w:iCs/>
+          <w:kern w:val="0"/>
+        </w:rPr>
+        <w:t>input.yml</w:t>
+      </w:r>
+      <w:r>
+        <w:t xml:space="preserve"> file; Table X below presents the full list of required user-definitions, units, and allowable limits. Note, the parameter names are declared</w:t>
+      </w:r>
+      <w:bookmarkStart w:id="2" w:name="_GoBack"/>
+      <w:bookmarkEnd w:id="2"/>
+      <w:r>
+        <w:t xml:space="preserve"> with underscores in the </w:t>
+      </w:r>
+      <w:r>
+        <w:rPr>
+          <w:i/>
+          <w:iCs/>
+        </w:rPr>
+        <w:t>input.yaml</w:t>
+      </w:r>
+      <w:r>
+        <w:t xml:space="preserve"> file, and will prevent the package from running properly if edited by the user.</w:t>
+      </w:r>
+    </w:p>
+    <w:p>
+      <w:pPr>
+        <w:pStyle w:val="BodyTextIndent"/>
+      </w:pPr>
+    </w:p>
+    <w:p>
+      <w:pPr>
+        <w:pStyle w:val="BodyTextIndent"/>
+      </w:pPr>
+    </w:p>
+    <w:tbl>
+      <w:tblPr>
+        <w:tblStyle w:val="TableGrid"/>
+        <w:tblW w:w="0" w:type="auto"/>
+        <w:tblLook w:val="04A0" w:firstRow="1" w:lastRow="0" w:firstColumn="1" w:lastColumn="0" w:noHBand="0" w:noVBand="1"/>
+      </w:tblPr>
+      <w:tblGrid>
+        <w:gridCol w:w="1706"/>
+        <w:gridCol w:w="1707"/>
+        <w:gridCol w:w="1707"/>
+      </w:tblGrid>
+      <w:tr>
+        <w:tc>
+          <w:tcPr>
+            <w:tcW w:w="1706" w:type="dxa"/>
+          </w:tcPr>
+          <w:p>
+            <w:pPr>
+              <w:pStyle w:val="BodyTextIndent"/>
+              <w:ind w:firstLine="0"/>
+              <w:jc w:val="center"/>
+              <w:rPr>
+                <w:b/>
+                <w:bCs/>
+              </w:rPr>
+            </w:pPr>
+            <w:r>
+              <w:rPr>
+                <w:b/>
+                <w:bCs/>
+              </w:rPr>
+              <w:t xml:space="preserve">Parameter </w:t>
+            </w:r>
+          </w:p>
+        </w:tc>
+        <w:tc>
+          <w:tcPr>
+            <w:tcW w:w="1707" w:type="dxa"/>
+          </w:tcPr>
+          <w:p>
+            <w:pPr>
+              <w:pStyle w:val="BodyTextIndent"/>
+              <w:ind w:firstLine="0"/>
+              <w:jc w:val="center"/>
+              <w:rPr>
+                <w:b/>
+                <w:bCs/>
+              </w:rPr>
+            </w:pPr>
+            <w:r>
+              <w:rPr>
+                <w:b/>
+                <w:bCs/>
+              </w:rPr>
+              <w:t>Unit</w:t>
+            </w:r>
+          </w:p>
+        </w:tc>
+        <w:tc>
+          <w:tcPr>
+            <w:tcW w:w="1707" w:type="dxa"/>
+          </w:tcPr>
+          <w:p>
+            <w:pPr>
+              <w:pStyle w:val="BodyTextIndent"/>
+              <w:ind w:firstLine="0"/>
+              <w:jc w:val="center"/>
+              <w:rPr>
+                <w:b/>
+                <w:bCs/>
+              </w:rPr>
+            </w:pPr>
+            <w:r>
+              <w:rPr>
+                <w:b/>
+                <w:bCs/>
+              </w:rPr>
+              <w:t>Allowable Range</w:t>
+            </w:r>
+          </w:p>
+        </w:tc>
+      </w:tr>
+      <w:tr>
+        <w:tc>
+          <w:tcPr>
+            <w:tcW w:w="1706" w:type="dxa"/>
+          </w:tcPr>
+          <w:p>
+            <w:pPr>
+              <w:pStyle w:val="BodyTextIndent"/>
+              <w:ind w:firstLine="0"/>
+            </w:pPr>
+          </w:p>
+        </w:tc>
+        <w:tc>
+          <w:tcPr>
+            <w:tcW w:w="1707" w:type="dxa"/>
+          </w:tcPr>
+          <w:p>
+            <w:pPr>
+              <w:pStyle w:val="BodyTextIndent"/>
+              <w:ind w:firstLine="0"/>
+            </w:pPr>
+          </w:p>
+        </w:tc>
+        <w:tc>
+          <w:tcPr>
+            <w:tcW w:w="1707" w:type="dxa"/>
+          </w:tcPr>
+          <w:p>
+            <w:pPr>
+              <w:pStyle w:val="BodyTextIndent"/>
+              <w:ind w:firstLine="0"/>
+            </w:pPr>
+          </w:p>
+        </w:tc>
+      </w:tr>
+      <w:tr>
+        <w:tc>
+          <w:tcPr>
+            <w:tcW w:w="1706" w:type="dxa"/>
+          </w:tcPr>
+          <w:p>
+            <w:pPr>
+              <w:pStyle w:val="BodyTextIndent"/>
+              <w:ind w:firstLine="0"/>
+            </w:pPr>
+          </w:p>
+        </w:tc>
+        <w:tc>
+          <w:tcPr>
+            <w:tcW w:w="1707" w:type="dxa"/>
+          </w:tcPr>
+          <w:p>
+            <w:pPr>
+              <w:pStyle w:val="BodyTextIndent"/>
+              <w:ind w:firstLine="0"/>
+            </w:pPr>
+          </w:p>
+        </w:tc>
+        <w:tc>
+          <w:tcPr>
+            <w:tcW w:w="1707" w:type="dxa"/>
+          </w:tcPr>
+          <w:p>
+            <w:pPr>
+              <w:pStyle w:val="BodyTextIndent"/>
+              <w:ind w:firstLine="0"/>
+            </w:pPr>
+          </w:p>
+        </w:tc>
+      </w:tr>
+      <w:tr>
+        <w:tc>
+          <w:tcPr>
+            <w:tcW w:w="1706" w:type="dxa"/>
+          </w:tcPr>
+          <w:p>
+            <w:pPr>
+              <w:pStyle w:val="BodyTextIndent"/>
+              <w:ind w:firstLine="0"/>
+            </w:pPr>
+          </w:p>
+        </w:tc>
+        <w:tc>
+          <w:tcPr>
+            <w:tcW w:w="1707" w:type="dxa"/>
+          </w:tcPr>
+          <w:p>
+            <w:pPr>
+              <w:pStyle w:val="BodyTextIndent"/>
+              <w:ind w:firstLine="0"/>
+            </w:pPr>
+          </w:p>
+        </w:tc>
+        <w:tc>
+          <w:tcPr>
+            <w:tcW w:w="1707" w:type="dxa"/>
+          </w:tcPr>
+          <w:p>
+            <w:pPr>
+              <w:pStyle w:val="BodyTextIndent"/>
+              <w:ind w:firstLine="0"/>
+            </w:pPr>
+          </w:p>
+        </w:tc>
+      </w:tr>
+      <w:tr>
+        <w:tc>
+          <w:tcPr>
+            <w:tcW w:w="1706" w:type="dxa"/>
+          </w:tcPr>
+          <w:p>
+            <w:pPr>
+              <w:pStyle w:val="BodyTextIndent"/>
+              <w:ind w:firstLine="0"/>
+            </w:pPr>
+          </w:p>
+        </w:tc>
+        <w:tc>
+          <w:tcPr>
+            <w:tcW w:w="1707" w:type="dxa"/>
+          </w:tcPr>
+          <w:p>
+            <w:pPr>
+              <w:pStyle w:val="BodyTextIndent"/>
+              <w:ind w:firstLine="0"/>
+            </w:pPr>
+          </w:p>
+        </w:tc>
+        <w:tc>
+          <w:tcPr>
+            <w:tcW w:w="1707" w:type="dxa"/>
+          </w:tcPr>
+          <w:p>
+            <w:pPr>
+              <w:pStyle w:val="BodyTextIndent"/>
+              <w:ind w:firstLine="0"/>
+            </w:pPr>
+          </w:p>
+        </w:tc>
+      </w:tr>
+      <w:tr>
+        <w:tc>
+          <w:tcPr>
+            <w:tcW w:w="1706" w:type="dxa"/>
+          </w:tcPr>
+          <w:p>
+            <w:pPr>
+              <w:pStyle w:val="BodyTextIndent"/>
+              <w:ind w:firstLine="0"/>
+            </w:pPr>
+          </w:p>
+        </w:tc>
+        <w:tc>
+          <w:tcPr>
+            <w:tcW w:w="1707" w:type="dxa"/>
+          </w:tcPr>
+          <w:p>
+            <w:pPr>
+              <w:pStyle w:val="BodyTextIndent"/>
+              <w:ind w:firstLine="0"/>
+            </w:pPr>
+          </w:p>
+        </w:tc>
+        <w:tc>
+          <w:tcPr>
+            <w:tcW w:w="1707" w:type="dxa"/>
+          </w:tcPr>
+          <w:p>
+            <w:pPr>
+              <w:pStyle w:val="BodyTextIndent"/>
+              <w:ind w:firstLine="0"/>
+            </w:pPr>
+          </w:p>
+        </w:tc>
+      </w:tr>
+      <w:tr>
+        <w:tc>
+          <w:tcPr>
+            <w:tcW w:w="1706" w:type="dxa"/>
+          </w:tcPr>
+          <w:p>
+            <w:pPr>
+              <w:pStyle w:val="BodyTextIndent"/>
+              <w:ind w:firstLine="0"/>
+            </w:pPr>
+          </w:p>
+        </w:tc>
+        <w:tc>
+          <w:tcPr>
+            <w:tcW w:w="1707" w:type="dxa"/>
+          </w:tcPr>
+          <w:p>
+            <w:pPr>
+              <w:pStyle w:val="BodyTextIndent"/>
+              <w:ind w:firstLine="0"/>
+            </w:pPr>
+          </w:p>
+        </w:tc>
+        <w:tc>
+          <w:tcPr>
+            <w:tcW w:w="1707" w:type="dxa"/>
+          </w:tcPr>
+          <w:p>
+            <w:pPr>
+              <w:pStyle w:val="BodyTextIndent"/>
+              <w:ind w:firstLine="0"/>
+            </w:pPr>
+          </w:p>
+        </w:tc>
+      </w:tr>
+      <w:tr>
+        <w:tc>
+          <w:tcPr>
+            <w:tcW w:w="1706" w:type="dxa"/>
+          </w:tcPr>
+          <w:p>
+            <w:pPr>
+              <w:pStyle w:val="BodyTextIndent"/>
+              <w:ind w:firstLine="0"/>
+            </w:pPr>
+          </w:p>
+        </w:tc>
+        <w:tc>
+          <w:tcPr>
+            <w:tcW w:w="1707" w:type="dxa"/>
+          </w:tcPr>
+          <w:p>
+            <w:pPr>
+              <w:pStyle w:val="BodyTextIndent"/>
+              <w:ind w:firstLine="0"/>
+            </w:pPr>
+          </w:p>
+        </w:tc>
+        <w:tc>
+          <w:tcPr>
+            <w:tcW w:w="1707" w:type="dxa"/>
+          </w:tcPr>
+          <w:p>
+            <w:pPr>
+              <w:pStyle w:val="BodyTextIndent"/>
+              <w:ind w:firstLine="0"/>
+            </w:pPr>
+          </w:p>
+        </w:tc>
+      </w:tr>
+      <w:tr>
+        <w:tc>
+          <w:tcPr>
+            <w:tcW w:w="1706" w:type="dxa"/>
+          </w:tcPr>
+          <w:p>
+            <w:pPr>
+              <w:pStyle w:val="BodyTextIndent"/>
+              <w:ind w:firstLine="0"/>
+            </w:pPr>
+          </w:p>
+        </w:tc>
+        <w:tc>
+          <w:tcPr>
+            <w:tcW w:w="1707" w:type="dxa"/>
+          </w:tcPr>
+          <w:p>
+            <w:pPr>
+              <w:pStyle w:val="BodyTextIndent"/>
+              <w:ind w:firstLine="0"/>
+            </w:pPr>
+          </w:p>
+        </w:tc>
+        <w:tc>
+          <w:tcPr>
+            <w:tcW w:w="1707" w:type="dxa"/>
+          </w:tcPr>
+          <w:p>
+            <w:pPr>
+              <w:pStyle w:val="BodyTextIndent"/>
+              <w:ind w:firstLine="0"/>
+            </w:pPr>
+          </w:p>
+        </w:tc>
+      </w:tr>
+      <w:tr>
+        <w:tc>
+          <w:tcPr>
+            <w:tcW w:w="1706" w:type="dxa"/>
+          </w:tcPr>
+          <w:p>
+            <w:pPr>
+              <w:pStyle w:val="BodyTextIndent"/>
+              <w:ind w:firstLine="0"/>
+            </w:pPr>
+          </w:p>
+        </w:tc>
+        <w:tc>
+          <w:tcPr>
+            <w:tcW w:w="1707" w:type="dxa"/>
+          </w:tcPr>
+          <w:p>
+            <w:pPr>
+              <w:pStyle w:val="BodyTextIndent"/>
+              <w:ind w:firstLine="0"/>
+            </w:pPr>
+          </w:p>
+        </w:tc>
+        <w:tc>
+          <w:tcPr>
+            <w:tcW w:w="1707" w:type="dxa"/>
+          </w:tcPr>
+          <w:p>
+            <w:pPr>
+              <w:pStyle w:val="BodyTextIndent"/>
+              <w:ind w:firstLine="0"/>
+            </w:pPr>
+          </w:p>
+        </w:tc>
+      </w:tr>
+      <w:tr>
+        <w:tc>
+          <w:tcPr>
+            <w:tcW w:w="1706" w:type="dxa"/>
+          </w:tcPr>
+          <w:p>
+            <w:pPr>
+              <w:pStyle w:val="BodyTextIndent"/>
+              <w:ind w:firstLine="0"/>
+            </w:pPr>
+          </w:p>
+        </w:tc>
+        <w:tc>
+          <w:tcPr>
+            <w:tcW w:w="1707" w:type="dxa"/>
+          </w:tcPr>
+          <w:p>
+            <w:pPr>
+              <w:pStyle w:val="BodyTextIndent"/>
+              <w:ind w:firstLine="0"/>
+            </w:pPr>
+          </w:p>
+        </w:tc>
+        <w:tc>
+          <w:tcPr>
+            <w:tcW w:w="1707" w:type="dxa"/>
+          </w:tcPr>
+          <w:p>
+            <w:pPr>
+              <w:pStyle w:val="BodyTextIndent"/>
+              <w:ind w:firstLine="0"/>
+            </w:pPr>
+          </w:p>
+        </w:tc>
+      </w:tr>
+      <w:tr>
+        <w:tc>
+          <w:tcPr>
+            <w:tcW w:w="1706" w:type="dxa"/>
+          </w:tcPr>
+          <w:p>
+            <w:pPr>
+              <w:pStyle w:val="BodyTextIndent"/>
+              <w:ind w:firstLine="0"/>
+            </w:pPr>
+          </w:p>
+        </w:tc>
+        <w:tc>
+          <w:tcPr>
+            <w:tcW w:w="1707" w:type="dxa"/>
+          </w:tcPr>
+          <w:p>
+            <w:pPr>
+              <w:pStyle w:val="BodyTextIndent"/>
+              <w:ind w:firstLine="0"/>
+            </w:pPr>
+          </w:p>
+        </w:tc>
+        <w:tc>
+          <w:tcPr>
+            <w:tcW w:w="1707" w:type="dxa"/>
+          </w:tcPr>
+          <w:p>
+            <w:pPr>
+              <w:pStyle w:val="BodyTextIndent"/>
+              <w:ind w:firstLine="0"/>
+            </w:pPr>
+          </w:p>
+        </w:tc>
+      </w:tr>
+      <w:tr>
+        <w:tc>
+          <w:tcPr>
+            <w:tcW w:w="1706" w:type="dxa"/>
+          </w:tcPr>
+          <w:p>
+            <w:pPr>
+              <w:pStyle w:val="BodyTextIndent"/>
+              <w:ind w:firstLine="0"/>
+            </w:pPr>
+          </w:p>
+        </w:tc>
+        <w:tc>
+          <w:tcPr>
+            <w:tcW w:w="1707" w:type="dxa"/>
+          </w:tcPr>
+          <w:p>
+            <w:pPr>
+              <w:pStyle w:val="BodyTextIndent"/>
+              <w:ind w:firstLine="0"/>
+            </w:pPr>
+          </w:p>
+        </w:tc>
+        <w:tc>
+          <w:tcPr>
+            <w:tcW w:w="1707" w:type="dxa"/>
+          </w:tcPr>
+          <w:p>
+            <w:pPr>
+              <w:pStyle w:val="BodyTextIndent"/>
+              <w:ind w:firstLine="0"/>
+            </w:pPr>
+          </w:p>
+        </w:tc>
+      </w:tr>
+      <w:tr>
+        <w:tc>
+          <w:tcPr>
+            <w:tcW w:w="1706" w:type="dxa"/>
+          </w:tcPr>
+          <w:p>
+            <w:pPr>
+              <w:pStyle w:val="BodyTextIndent"/>
+              <w:ind w:firstLine="0"/>
+            </w:pPr>
+          </w:p>
+        </w:tc>
+        <w:tc>
+          <w:tcPr>
+            <w:tcW w:w="1707" w:type="dxa"/>
+          </w:tcPr>
+          <w:p>
+            <w:pPr>
+              <w:pStyle w:val="BodyTextIndent"/>
+              <w:ind w:firstLine="0"/>
+            </w:pPr>
+          </w:p>
+        </w:tc>
+        <w:tc>
+          <w:tcPr>
+            <w:tcW w:w="1707" w:type="dxa"/>
+          </w:tcPr>
+          <w:p>
+            <w:pPr>
+              <w:pStyle w:val="BodyTextIndent"/>
+              <w:ind w:firstLine="0"/>
+            </w:pPr>
+          </w:p>
+        </w:tc>
+      </w:tr>
+      <w:tr>
+        <w:tc>
+          <w:tcPr>
+            <w:tcW w:w="1706" w:type="dxa"/>
+          </w:tcPr>
+          <w:p>
+            <w:pPr>
+              <w:pStyle w:val="BodyTextIndent"/>
+              <w:ind w:firstLine="0"/>
+            </w:pPr>
+          </w:p>
+        </w:tc>
+        <w:tc>
+          <w:tcPr>
+            <w:tcW w:w="1707" w:type="dxa"/>
+          </w:tcPr>
+          <w:p>
+            <w:pPr>
+              <w:pStyle w:val="BodyTextIndent"/>
+              <w:ind w:firstLine="0"/>
+            </w:pPr>
+          </w:p>
+        </w:tc>
+        <w:tc>
+          <w:tcPr>
+            <w:tcW w:w="1707" w:type="dxa"/>
+          </w:tcPr>
+          <w:p>
+            <w:pPr>
+              <w:pStyle w:val="BodyTextIndent"/>
+              <w:ind w:firstLine="0"/>
+            </w:pPr>
+          </w:p>
+        </w:tc>
+      </w:tr>
+      <w:tr>
+        <w:tc>
+          <w:tcPr>
+            <w:tcW w:w="1706" w:type="dxa"/>
+          </w:tcPr>
+          <w:p>
+            <w:pPr>
+              <w:pStyle w:val="BodyTextIndent"/>
+              <w:ind w:firstLine="0"/>
+            </w:pPr>
+          </w:p>
+        </w:tc>
+        <w:tc>
+          <w:tcPr>
+            <w:tcW w:w="1707" w:type="dxa"/>
+          </w:tcPr>
+          <w:p>
+            <w:pPr>
+              <w:pStyle w:val="BodyTextIndent"/>
+              <w:ind w:firstLine="0"/>
+            </w:pPr>
+          </w:p>
+        </w:tc>
+        <w:tc>
+          <w:tcPr>
+            <w:tcW w:w="1707" w:type="dxa"/>
+          </w:tcPr>
+          <w:p>
+            <w:pPr>
+              <w:pStyle w:val="BodyTextIndent"/>
+              <w:ind w:firstLine="0"/>
+            </w:pPr>
+          </w:p>
+        </w:tc>
+      </w:tr>
+    </w:tbl>
+    <w:p>
+      <w:pPr>
+        <w:pStyle w:val="BodyTextIndent"/>
+      </w:pPr>
+    </w:p>
+    <w:p>
+      <w:pPr>
+        <w:pStyle w:val="BodyTextIndent"/>
+      </w:pPr>
+    </w:p>
+    <w:p>
+      <w:pPr>
+        <w:pStyle w:val="BodyTextIndent"/>
+      </w:pPr>
+    </w:p>
+    <w:p>
+      <w:pPr>
+        <w:pStyle w:val="BodyTextIndent"/>
+      </w:pPr>
+    </w:p>
+    <w:p>
+      <w:pPr>
+        <w:pStyle w:val="BodyTextIndent"/>
+      </w:pPr>
+    </w:p>
+    <w:p>
+      <w:pPr>
+        <w:pStyle w:val="BodyTextIndent"/>
+      </w:pPr>
+    </w:p>
+    <w:p>
+      <w:pPr>
+        <w:pStyle w:val="BodyTextIndent"/>
+      </w:pPr>
+    </w:p>
+    <w:p>
+      <w:pPr>
+        <w:pStyle w:val="BodyTextIndent"/>
+      </w:pPr>
+    </w:p>
+    <w:p>
+      <w:pPr>
+        <w:pStyle w:val="BodyTextIndent"/>
+      </w:pPr>
+    </w:p>
+    <w:p>
+      <w:pPr>
+        <w:pStyle w:val="BodyTextIndent"/>
+        <w:rPr>
+          <w:kern w:val="0"/>
+        </w:rPr>
+      </w:pPr>
+    </w:p>
+    <w:p>
+      <w:pPr>
+        <w:pStyle w:val="BodyTextIndent"/>
+        <w:rPr>
+          <w:kern w:val="0"/>
+        </w:rPr>
+      </w:pPr>
     </w:p>
     <w:p>
       <w:pPr>
@@ -1466,21 +2189,7 @@
         <w:rPr>
           <w:kern w:val="0"/>
         </w:rPr>
-        <w:t xml:space="preserve">Place </w:t>
-      </w:r>
-      <w:proofErr w:type="gramStart"/>
-      <w:r>
-        <w:rPr>
-          <w:kern w:val="0"/>
-        </w:rPr>
-        <w:t>3-4 line</w:t>
-      </w:r>
-      <w:proofErr w:type="gramEnd"/>
-      <w:r>
-        <w:rPr>
-          <w:kern w:val="0"/>
-        </w:rPr>
-        <w:t xml:space="preserve"> conclusion here.</w:t>
+        <w:t>Place 3-4 line conclusion here.</w:t>
       </w:r>
     </w:p>
     <w:p>
@@ -1672,7 +2381,6 @@
         </w:rPr>
         <w:t xml:space="preserve">[2] </w:t>
       </w:r>
-      <w:proofErr w:type="spellStart"/>
       <w:r>
         <w:rPr>
           <w:rFonts w:ascii="Calibri" w:hAnsi="Calibri" w:cs="Calibri"/>
@@ -1680,37 +2388,7 @@
           <w:sz w:val="22"/>
           <w:szCs w:val="22"/>
         </w:rPr>
-        <w:t>Roden</w:t>
-      </w:r>
-      <w:proofErr w:type="spellEnd"/>
-      <w:r>
-        <w:rPr>
-          <w:rFonts w:ascii="Calibri" w:hAnsi="Calibri" w:cs="Calibri"/>
-          <w:color w:val="000000"/>
-          <w:sz w:val="22"/>
-          <w:szCs w:val="22"/>
-        </w:rPr>
-        <w:t xml:space="preserve"> et al., 2006; </w:t>
-      </w:r>
-      <w:proofErr w:type="spellStart"/>
-      <w:r>
-        <w:rPr>
-          <w:rFonts w:ascii="Calibri" w:hAnsi="Calibri" w:cs="Calibri"/>
-          <w:color w:val="000000"/>
-          <w:sz w:val="22"/>
-          <w:szCs w:val="22"/>
-        </w:rPr>
-        <w:t>Yttri</w:t>
-      </w:r>
-      <w:proofErr w:type="spellEnd"/>
-      <w:r>
-        <w:rPr>
-          <w:rFonts w:ascii="Calibri" w:hAnsi="Calibri" w:cs="Calibri"/>
-          <w:color w:val="000000"/>
-          <w:sz w:val="22"/>
-          <w:szCs w:val="22"/>
-        </w:rPr>
-        <w:t xml:space="preserve"> et al., 2009</w:t>
+        <w:t>Roden et al., 2006; Yttri et al., 2009</w:t>
       </w:r>
     </w:p>
     <w:p>
@@ -1758,7 +2436,7 @@
 
 <file path=word/comments.xml><?xml version="1.0" encoding="utf-8"?>
 <w:comments xmlns:wpc="http://schemas.microsoft.com/office/word/2010/wordprocessingCanvas" xmlns:cx="http://schemas.microsoft.com/office/drawing/2014/chartex" xmlns:cx1="http://schemas.microsoft.com/office/drawing/2015/9/8/chartex" xmlns:cx2="http://schemas.microsoft.com/office/drawing/2015/10/21/chartex" xmlns:cx3="http://schemas.microsoft.com/office/drawing/2016/5/9/chartex" xmlns:cx4="http://schemas.microsoft.com/office/drawing/2016/5/10/chartex" xmlns:cx5="http://schemas.microsoft.com/office/drawing/2016/5/11/chartex" xmlns:cx6="http://schemas.microsoft.com/office/drawing/2016/5/12/chartex" xmlns:cx7="http://schemas.microsoft.com/office/drawing/2016/5/13/chartex" xmlns:cx8="http://schemas.microsoft.com/office/drawing/2016/5/14/chartex" xmlns:mc="http://schemas.openxmlformats.org/markup-compatibility/2006" xmlns:aink="http://schemas.microsoft.com/office/drawing/2016/ink" xmlns:am3d="http://schemas.microsoft.com/office/drawing/2017/model3d" xmlns:o="urn:schemas-microsoft-com:office:office" xmlns:r="http://schemas.openxmlformats.org/officeDocument/2006/relationships" xmlns:m="http://schemas.openxmlformats.org/officeDocument/2006/math" xmlns:v="urn:schemas-microsoft-com:vml" xmlns:wp14="http://schemas.microsoft.com/office/word/2010/wordprocessingDrawing" xmlns:wp="http://schemas.openxmlformats.org/drawingml/2006/wordprocessingDrawing" xmlns:w10="urn:schemas-microsoft-com:office:word" xmlns:w="http://schemas.openxmlformats.org/wordprocessingml/2006/main" xmlns:w14="http://schemas.microsoft.com/office/word/2010/wordml" xmlns:w15="http://schemas.microsoft.com/office/word/2012/wordml" xmlns:w16cid="http://schemas.microsoft.com/office/word/2016/wordml/cid" xmlns:w16se="http://schemas.microsoft.com/office/word/2015/wordml/symex" xmlns:wpg="http://schemas.microsoft.com/office/word/2010/wordprocessingGroup" xmlns:wpi="http://schemas.microsoft.com/office/word/2010/wordprocessingInk" xmlns:wne="http://schemas.microsoft.com/office/word/2006/wordml" xmlns:wps="http://schemas.microsoft.com/office/word/2010/wordprocessingShape" mc:Ignorable="w14 w15 w16se w16cid wp14">
-  <w:comment w:id="2" w:author="Liam Cassidy" w:date="2019-12-27T11:54:00Z" w:initials="LC">
+  <w:comment w:id="1" w:author="Liam Cassidy" w:date="2019-12-27T11:54:00Z" w:initials="LC">
     <w:p>
       <w:pPr>
         <w:pStyle w:val="CommentText"/>
@@ -2186,6 +2864,7 @@
     <w:lsdException w:name="Emphasis" w:qFormat="1"/>
     <w:lsdException w:name="Normal (Web)" w:uiPriority="99"/>
     <w:lsdException w:name="HTML Keyboard" w:semiHidden="1" w:unhideWhenUsed="1"/>
+    <w:lsdException w:name="Normal Table" w:semiHidden="1" w:unhideWhenUsed="1"/>
     <w:lsdException w:name="annotation subject" w:semiHidden="1" w:unhideWhenUsed="1"/>
     <w:lsdException w:name="No List" w:semiHidden="1" w:unhideWhenUsed="1"/>
     <w:lsdException w:name="Outline List 1" w:semiHidden="1" w:unhideWhenUsed="1"/>
@@ -2228,8 +2907,11 @@
     <w:lsdException w:name="Table Contemporary" w:semiHidden="1" w:unhideWhenUsed="1"/>
     <w:lsdException w:name="Table Elegant" w:semiHidden="1" w:unhideWhenUsed="1"/>
     <w:lsdException w:name="Table Professional" w:semiHidden="1" w:unhideWhenUsed="1"/>
+    <w:lsdException w:name="Table Subtle 1" w:semiHidden="1" w:unhideWhenUsed="1"/>
     <w:lsdException w:name="Table Subtle 2" w:semiHidden="1" w:unhideWhenUsed="1"/>
     <w:lsdException w:name="Table Web 1" w:semiHidden="1" w:unhideWhenUsed="1"/>
+    <w:lsdException w:name="Table Web 2" w:semiHidden="1" w:unhideWhenUsed="1"/>
+    <w:lsdException w:name="Table Web 3" w:semiHidden="1" w:unhideWhenUsed="1"/>
     <w:lsdException w:name="Balloon Text" w:semiHidden="1" w:unhideWhenUsed="1"/>
     <w:lsdException w:name="Table Theme" w:semiHidden="1" w:unhideWhenUsed="1"/>
     <w:lsdException w:name="Placeholder Text" w:semiHidden="1" w:uiPriority="99"/>
@@ -2847,6 +3529,21 @@
       <w:bCs/>
       <w:kern w:val="14"/>
     </w:rPr>
+  </w:style>
+  <w:style w:type="table" w:styleId="TableGrid">
+    <w:name w:val="Table Grid"/>
+    <w:basedOn w:val="TableNormal"/>
+    <w:rsid w:val="004B64F5"/>
+    <w:tblPr>
+      <w:tblBorders>
+        <w:top w:val="single" w:sz="4" w:space="0" w:color="auto"/>
+        <w:left w:val="single" w:sz="4" w:space="0" w:color="auto"/>
+        <w:bottom w:val="single" w:sz="4" w:space="0" w:color="auto"/>
+        <w:right w:val="single" w:sz="4" w:space="0" w:color="auto"/>
+        <w:insideH w:val="single" w:sz="4" w:space="0" w:color="auto"/>
+        <w:insideV w:val="single" w:sz="4" w:space="0" w:color="auto"/>
+      </w:tblBorders>
+    </w:tblPr>
   </w:style>
 </w:styles>
 </file>
@@ -3815,7 +4512,7 @@
 </file>
 
 <file path=customXml/itemProps1.xml><?xml version="1.0" encoding="utf-8"?>
-<ds:datastoreItem xmlns:ds="http://schemas.openxmlformats.org/officeDocument/2006/customXml" ds:itemID="{A56D7FFE-C8B9-4698-9933-8D2CFF25A60B}">
+<ds:datastoreItem xmlns:ds="http://schemas.openxmlformats.org/officeDocument/2006/customXml" ds:itemID="{6898A880-59A4-43B0-B1D7-ADAD5E86B89C}">
   <ds:schemaRefs>
     <ds:schemaRef ds:uri="http://schemas.openxmlformats.org/officeDocument/2006/bibliography"/>
   </ds:schemaRefs>

</xml_diff>

<commit_message>
Fixed meshing, combustion simulations are happening via GRI mechanism. Next: write the boundary conditions, namely, the Cantera-based equilibrium calculation using some literature values of fire volatiles.
</commit_message>
<xml_diff>
--- a/LC_FEDSM_Article_fromtemplate.docx
+++ b/LC_FEDSM_Article_fromtemplate.docx
@@ -477,6 +477,7 @@
       <w:r>
         <w:t xml:space="preserve">The use of solid biomass as a fuel source for primary cooking is common to more than half of the world’s population. Household air pollution (HAP) as a product of utilizing biomass as a fuel while cooking indoors was estimated to have caused 2.8 million deaths alongside 85.6 million disability-adjusted life years in 2015—disproportionately affecting women and children in low-to-middle income countries. Moreover, combustion of biofuel is estimated to contribute to 20% of worldwide carbonaceous aerosols which have significant negative health impacts related to air quality and a strong influence on our global radiative balance. Despite efforts to improve biomass cookstove technology, modern technology remains an inefficient cooking and heating source due to improvement methods being based primarily on experimental observation and derived “rules of thumb”. More recently, the use of computational fluid dynamics (CFD) has been encouraged as a means of design advancement by bringing to light the complex and interconnect thermophysical processes within the modern cookstove. Moreover, integrating CFD into the design stage of cookstove development can reduce the dependence on costly and time-consuming experiments. The objective of this work is to present </w:t>
       </w:r>
+      <w:proofErr w:type="spellStart"/>
       <w:r>
         <w:rPr>
           <w:i/>
@@ -484,8 +485,13 @@
         </w:rPr>
         <w:t>StoveSim</w:t>
       </w:r>
-      <w:r>
-        <w:t>, an open-source fluid dynamics simulation and optimization software package that utilizes OpenFOAM</w:t>
+      <w:proofErr w:type="spellEnd"/>
+      <w:r>
+        <w:t xml:space="preserve">, an open-source fluid dynamics simulation and optimization software package that utilizes </w:t>
+      </w:r>
+      <w:proofErr w:type="spellStart"/>
+      <w:r>
+        <w:t>OpenFOAM</w:t>
       </w:r>
       <w:r>
         <w:rPr>
@@ -493,6 +499,7 @@
         </w:rPr>
         <w:t>TM</w:t>
       </w:r>
+      <w:proofErr w:type="spellEnd"/>
       <w:r>
         <w:t xml:space="preserve"> solvers. The work will include assumptions and methodology applied in the CFD, usage instructions, and results of a preliminary case study. Moving forward, the software will be installable with an open-source license for use and further development within the biomass cookstove community.  </w:t>
       </w:r>
@@ -849,8 +856,36 @@
           <w:color w:val="FF0000"/>
         </w:rPr>
         <w:lastRenderedPageBreak/>
-        <w:t>citations here—Uws, that one berkely</w:t>
-      </w:r>
+        <w:t>citations here—</w:t>
+      </w:r>
+      <w:proofErr w:type="spellStart"/>
+      <w:r>
+        <w:rPr>
+          <w:b/>
+          <w:bCs/>
+          <w:color w:val="FF0000"/>
+        </w:rPr>
+        <w:t>Uws</w:t>
+      </w:r>
+      <w:proofErr w:type="spellEnd"/>
+      <w:r>
+        <w:rPr>
+          <w:b/>
+          <w:bCs/>
+          <w:color w:val="FF0000"/>
+        </w:rPr>
+        <w:t xml:space="preserve">, that one </w:t>
+      </w:r>
+      <w:proofErr w:type="spellStart"/>
+      <w:r>
+        <w:rPr>
+          <w:b/>
+          <w:bCs/>
+          <w:color w:val="FF0000"/>
+        </w:rPr>
+        <w:t>berkely</w:t>
+      </w:r>
+      <w:proofErr w:type="spellEnd"/>
       <w:r>
         <w:t>)</w:t>
       </w:r>
@@ -858,7 +893,15 @@
         <w:t xml:space="preserve">. </w:t>
       </w:r>
       <w:r>
-        <w:t xml:space="preserve">More specifically, adding small electronic fans in cross-flow </w:t>
+        <w:t xml:space="preserve">More specifically, adding small electronic fans in </w:t>
+      </w:r>
+      <w:proofErr w:type="gramStart"/>
+      <w:r>
+        <w:t>cross-flow</w:t>
+      </w:r>
+      <w:proofErr w:type="gramEnd"/>
+      <w:r>
+        <w:t xml:space="preserve"> </w:t>
       </w:r>
     </w:p>
     <w:p>
@@ -1025,6 +1068,7 @@
         </w:rPr>
         <w:t xml:space="preserve">To precondition the simulations, users are required to declare a series of input parameters in a local </w:t>
       </w:r>
+      <w:proofErr w:type="spellStart"/>
       <w:r>
         <w:rPr>
           <w:i/>
@@ -1033,14 +1077,11 @@
         </w:rPr>
         <w:t>input.yml</w:t>
       </w:r>
-      <w:r>
-        <w:t xml:space="preserve"> file; Table X below presents the full list of required user-definitions, units, and allowable limits. Note, the parameter names are declared</w:t>
-      </w:r>
-      <w:bookmarkStart w:id="2" w:name="_GoBack"/>
-      <w:bookmarkEnd w:id="2"/>
-      <w:r>
-        <w:t xml:space="preserve"> with underscores in the </w:t>
-      </w:r>
+      <w:proofErr w:type="spellEnd"/>
+      <w:r>
+        <w:t xml:space="preserve"> file; Table X below presents the full list of required user-definitions, units, and allowable limits. Note, the parameter names are declared with underscores in the </w:t>
+      </w:r>
+      <w:proofErr w:type="spellStart"/>
       <w:r>
         <w:rPr>
           <w:i/>
@@ -1048,8 +1089,17 @@
         </w:rPr>
         <w:t>input.yaml</w:t>
       </w:r>
-      <w:r>
-        <w:t xml:space="preserve"> file, and will prevent the package from running properly if edited by the user.</w:t>
+      <w:proofErr w:type="spellEnd"/>
+      <w:r>
+        <w:t xml:space="preserve"> </w:t>
+      </w:r>
+      <w:proofErr w:type="gramStart"/>
+      <w:r>
+        <w:t>file, and</w:t>
+      </w:r>
+      <w:proofErr w:type="gramEnd"/>
+      <w:r>
+        <w:t xml:space="preserve"> will prevent the package from running properly if edited by the user.</w:t>
       </w:r>
     </w:p>
     <w:p>
@@ -1684,6 +1734,11 @@
       <w:pPr>
         <w:pStyle w:val="BodyTextIndent"/>
       </w:pPr>
+      <w:r>
+        <w:t xml:space="preserve">The variables used to define the design space, respect to the secondary forced draft are the </w:t>
+      </w:r>
+      <w:bookmarkStart w:id="2" w:name="_GoBack"/>
+      <w:bookmarkEnd w:id="2"/>
     </w:p>
     <w:p>
       <w:pPr>
@@ -2189,7 +2244,21 @@
         <w:rPr>
           <w:kern w:val="0"/>
         </w:rPr>
-        <w:t>Place 3-4 line conclusion here.</w:t>
+        <w:t xml:space="preserve">Place </w:t>
+      </w:r>
+      <w:proofErr w:type="gramStart"/>
+      <w:r>
+        <w:rPr>
+          <w:kern w:val="0"/>
+        </w:rPr>
+        <w:t>3-4 line</w:t>
+      </w:r>
+      <w:proofErr w:type="gramEnd"/>
+      <w:r>
+        <w:rPr>
+          <w:kern w:val="0"/>
+        </w:rPr>
+        <w:t xml:space="preserve"> conclusion here.</w:t>
       </w:r>
     </w:p>
     <w:p>
@@ -2381,6 +2450,7 @@
         </w:rPr>
         <w:t xml:space="preserve">[2] </w:t>
       </w:r>
+      <w:proofErr w:type="spellStart"/>
       <w:r>
         <w:rPr>
           <w:rFonts w:ascii="Calibri" w:hAnsi="Calibri" w:cs="Calibri"/>
@@ -2388,7 +2458,37 @@
           <w:sz w:val="22"/>
           <w:szCs w:val="22"/>
         </w:rPr>
-        <w:t>Roden et al., 2006; Yttri et al., 2009</w:t>
+        <w:t>Roden</w:t>
+      </w:r>
+      <w:proofErr w:type="spellEnd"/>
+      <w:r>
+        <w:rPr>
+          <w:rFonts w:ascii="Calibri" w:hAnsi="Calibri" w:cs="Calibri"/>
+          <w:color w:val="000000"/>
+          <w:sz w:val="22"/>
+          <w:szCs w:val="22"/>
+        </w:rPr>
+        <w:t xml:space="preserve"> et al., 2006; </w:t>
+      </w:r>
+      <w:proofErr w:type="spellStart"/>
+      <w:r>
+        <w:rPr>
+          <w:rFonts w:ascii="Calibri" w:hAnsi="Calibri" w:cs="Calibri"/>
+          <w:color w:val="000000"/>
+          <w:sz w:val="22"/>
+          <w:szCs w:val="22"/>
+        </w:rPr>
+        <w:t>Yttri</w:t>
+      </w:r>
+      <w:proofErr w:type="spellEnd"/>
+      <w:r>
+        <w:rPr>
+          <w:rFonts w:ascii="Calibri" w:hAnsi="Calibri" w:cs="Calibri"/>
+          <w:color w:val="000000"/>
+          <w:sz w:val="22"/>
+          <w:szCs w:val="22"/>
+        </w:rPr>
+        <w:t xml:space="preserve"> et al., 2009</w:t>
       </w:r>
     </w:p>
     <w:p>
@@ -4512,7 +4612,7 @@
 </file>
 
 <file path=customXml/itemProps1.xml><?xml version="1.0" encoding="utf-8"?>
-<ds:datastoreItem xmlns:ds="http://schemas.openxmlformats.org/officeDocument/2006/customXml" ds:itemID="{6898A880-59A4-43B0-B1D7-ADAD5E86B89C}">
+<ds:datastoreItem xmlns:ds="http://schemas.openxmlformats.org/officeDocument/2006/customXml" ds:itemID="{26BE2649-4F54-464D-9B5E-8985892AFACC}">
   <ds:schemaRefs>
     <ds:schemaRef ds:uri="http://schemas.openxmlformats.org/officeDocument/2006/bibliography"/>
   </ds:schemaRefs>

</xml_diff>